<commit_message>
update Index flags and home page
</commit_message>
<xml_diff>
--- a/en/aboutus.docx
+++ b/en/aboutus.docx
@@ -1,53 +1,63 @@
 
 <file path=word/document.xml><?xml version="1.0" encoding="utf-8"?>
 <w:document xmlns:wpc="http://schemas.microsoft.com/office/word/2010/wordprocessingCanvas" xmlns:cx="http://schemas.microsoft.com/office/drawing/2014/chartex" xmlns:cx1="http://schemas.microsoft.com/office/drawing/2015/9/8/chartex" xmlns:cx2="http://schemas.microsoft.com/office/drawing/2015/10/21/chartex" xmlns:cx3="http://schemas.microsoft.com/office/drawing/2016/5/9/chartex" xmlns:cx4="http://schemas.microsoft.com/office/drawing/2016/5/10/chartex" xmlns:cx5="http://schemas.microsoft.com/office/drawing/2016/5/11/chartex" xmlns:cx6="http://schemas.microsoft.com/office/drawing/2016/5/12/chartex" xmlns:cx7="http://schemas.microsoft.com/office/drawing/2016/5/13/chartex" xmlns:cx8="http://schemas.microsoft.com/office/drawing/2016/5/14/chartex" xmlns:mc="http://schemas.openxmlformats.org/markup-compatibility/2006" xmlns:aink="http://schemas.microsoft.com/office/drawing/2016/ink" xmlns:am3d="http://schemas.microsoft.com/office/drawing/2017/model3d" xmlns:o="urn:schemas-microsoft-com:office:office" xmlns:r="http://schemas.openxmlformats.org/officeDocument/2006/relationships" xmlns:m="http://schemas.openxmlformats.org/officeDocument/2006/math" xmlns:v="urn:schemas-microsoft-com:vml" xmlns:wp14="http://schemas.microsoft.com/office/word/2010/wordprocessingDrawing" xmlns:wp="http://schemas.openxmlformats.org/drawingml/2006/wordprocessingDrawing" xmlns:w10="urn:schemas-microsoft-com:office:word" xmlns:w="http://schemas.openxmlformats.org/wordprocessingml/2006/main" xmlns:w14="http://schemas.microsoft.com/office/word/2010/wordml" xmlns:w15="http://schemas.microsoft.com/office/word/2012/wordml" xmlns:w16cex="http://schemas.microsoft.com/office/word/2018/wordml/cex" xmlns:w16cid="http://schemas.microsoft.com/office/word/2016/wordml/cid" xmlns:w16="http://schemas.microsoft.com/office/word/2018/wordml" xmlns:w16sdtdh="http://schemas.microsoft.com/office/word/2020/wordml/sdtdatahash" xmlns:w16se="http://schemas.microsoft.com/office/word/2015/wordml/symex" xmlns:wpg="http://schemas.microsoft.com/office/word/2010/wordprocessingGroup" xmlns:wpi="http://schemas.microsoft.com/office/word/2010/wordprocessingInk" xmlns:wne="http://schemas.microsoft.com/office/word/2006/wordml" xmlns:wps="http://schemas.microsoft.com/office/word/2010/wordprocessingShape" mc:Ignorable="w14 w15 w16se w16cid w16 w16cex w16sdtdh wp14">
+  <w:background w:color="C5E0B3" w:themeColor="accent6" w:themeTint="66"/>
   <w:body>
     <w:p>
       <w:pPr>
-        <w:pStyle w:val="Heading1"/>
         <w:jc w:val="center"/>
         <w:rPr>
-          <w:sz w:val="48"/>
+          <w:b/>
+          <w:sz w:val="28"/>
         </w:rPr>
       </w:pPr>
       <w:r>
         <w:rPr>
-          <w:sz w:val="48"/>
-        </w:rPr>
-        <w:t>June 9</w:t>
-      </w:r>
-      <w:proofErr w:type="gramStart"/>
-      <w:r>
-        <w:rPr>
-          <w:sz w:val="48"/>
-        </w:rPr>
-        <w:t xml:space="preserve"> 20</w:t>
-      </w:r>
-      <w:r>
-        <w:rPr>
-          <w:sz w:val="48"/>
-        </w:rPr>
-        <w:t>23</w:t>
-      </w:r>
-      <w:proofErr w:type="gramEnd"/>
-    </w:p>
-    <w:p>
-      <w:pPr>
-        <w:pStyle w:val="Heading1"/>
-        <w:jc w:val="center"/>
-        <w:rPr>
-          <w:rFonts w:ascii="Rastanty Cortez" w:hAnsi="Rastanty Cortez"/>
-          <w:sz w:val="96"/>
-          <w:szCs w:val="40"/>
-        </w:rPr>
-      </w:pPr>
-      <w:r>
-        <w:rPr>
-          <w:rFonts w:ascii="Rastanty Cortez" w:hAnsi="Rastanty Cortez"/>
-          <w:sz w:val="96"/>
-          <w:szCs w:val="40"/>
-        </w:rPr>
-        <w:t>Robert Harris and Marianna Imperiale</w:t>
+          <w:b/>
+          <w:noProof/>
+          <w:sz w:val="28"/>
+        </w:rPr>
+        <w:drawing>
+          <wp:inline distT="0" distB="0" distL="0" distR="0" wp14:anchorId="27EBC020" wp14:editId="1A365582">
+            <wp:extent cx="6381750" cy="1733550"/>
+            <wp:effectExtent l="0" t="0" r="0" b="0"/>
+            <wp:docPr id="2" name="Picture 2"/>
+            <wp:cNvGraphicFramePr>
+              <a:graphicFrameLocks xmlns:a="http://schemas.openxmlformats.org/drawingml/2006/main" noChangeAspect="1"/>
+            </wp:cNvGraphicFramePr>
+            <a:graphic xmlns:a="http://schemas.openxmlformats.org/drawingml/2006/main">
+              <a:graphicData uri="http://schemas.openxmlformats.org/drawingml/2006/picture">
+                <pic:pic xmlns:pic="http://schemas.openxmlformats.org/drawingml/2006/picture">
+                  <pic:nvPicPr>
+                    <pic:cNvPr id="2" name="Picture 2"/>
+                    <pic:cNvPicPr/>
+                  </pic:nvPicPr>
+                  <pic:blipFill>
+                    <a:blip r:embed="rId4">
+                      <a:extLst>
+                        <a:ext uri="{28A0092B-C50C-407E-A947-70E740481C1C}">
+                          <a14:useLocalDpi xmlns:a14="http://schemas.microsoft.com/office/drawing/2010/main" val="0"/>
+                        </a:ext>
+                      </a:extLst>
+                    </a:blip>
+                    <a:stretch>
+                      <a:fillRect/>
+                    </a:stretch>
+                  </pic:blipFill>
+                  <pic:spPr>
+                    <a:xfrm>
+                      <a:off x="0" y="0"/>
+                      <a:ext cx="6381750" cy="1733550"/>
+                    </a:xfrm>
+                    <a:prstGeom prst="rect">
+                      <a:avLst/>
+                    </a:prstGeom>
+                  </pic:spPr>
+                </pic:pic>
+              </a:graphicData>
+            </a:graphic>
+          </wp:inline>
+        </w:drawing>
       </w:r>
     </w:p>
     <w:p>
@@ -65,7 +75,41 @@
         </w:rPr>
         <w:t>[</w:t>
       </w:r>
-      <w:hyperlink r:id="rId4" w:history="1">
+      <w:hyperlink r:id="rId5" w:history="1">
+        <w:r>
+          <w:rPr>
+            <w:rStyle w:val="Hyperlink"/>
+            <w:b/>
+            <w:sz w:val="28"/>
+          </w:rPr>
+          <w:t>Home</w:t>
+        </w:r>
+      </w:hyperlink>
+      <w:r>
+        <w:rPr>
+          <w:b/>
+          <w:sz w:val="28"/>
+        </w:rPr>
+        <w:t>]  | [</w:t>
+      </w:r>
+      <w:hyperlink r:id="rId6" w:history="1">
+        <w:r>
+          <w:rPr>
+            <w:rStyle w:val="Hyperlink"/>
+            <w:b/>
+            <w:sz w:val="28"/>
+          </w:rPr>
+          <w:t>About Us</w:t>
+        </w:r>
+      </w:hyperlink>
+      <w:r>
+        <w:rPr>
+          <w:b/>
+          <w:sz w:val="28"/>
+        </w:rPr>
+        <w:t>]  |  [</w:t>
+      </w:r>
+      <w:hyperlink r:id="rId7" w:history="1">
         <w:r>
           <w:rPr>
             <w:rStyle w:val="Hyperlink"/>
@@ -77,53 +121,103 @@
       </w:hyperlink>
       <w:r>
         <w:rPr>
-          <w:b/>
-          <w:sz w:val="28"/>
-        </w:rPr>
-        <w:t>]  |  [</w:t>
-      </w:r>
-      <w:hyperlink r:id="rId5" w:history="1">
+          <w:rStyle w:val="Hyperlink"/>
+          <w:b/>
+          <w:sz w:val="28"/>
+        </w:rPr>
+        <w:t xml:space="preserve"> &amp; Timeline</w:t>
+      </w:r>
+      <w:r>
+        <w:rPr>
+          <w:b/>
+          <w:sz w:val="28"/>
+        </w:rPr>
+        <w:t>] | [</w:t>
+      </w:r>
+      <w:hyperlink r:id="rId8" w:history="1">
         <w:r>
           <w:rPr>
             <w:rStyle w:val="Hyperlink"/>
             <w:b/>
             <w:sz w:val="28"/>
           </w:rPr>
-          <w:t>About Us</w:t>
+          <w:t>Travel</w:t>
         </w:r>
       </w:hyperlink>
       <w:r>
         <w:rPr>
-          <w:b/>
-          <w:sz w:val="28"/>
-        </w:rPr>
-        <w:t>]  |  [</w:t>
-      </w:r>
-      <w:hyperlink r:id="rId6" w:history="1">
+          <w:rStyle w:val="Hyperlink"/>
+          <w:b/>
+          <w:sz w:val="28"/>
+        </w:rPr>
+        <w:t xml:space="preserve"> &amp; </w:t>
+      </w:r>
+      <w:proofErr w:type="spellStart"/>
+      <w:r>
+        <w:rPr>
+          <w:rStyle w:val="Hyperlink"/>
+          <w:b/>
+          <w:sz w:val="28"/>
+        </w:rPr>
+        <w:t>Accomodation</w:t>
+      </w:r>
+      <w:proofErr w:type="spellEnd"/>
+      <w:r>
+        <w:rPr>
+          <w:b/>
+          <w:sz w:val="28"/>
+        </w:rPr>
+        <w:t xml:space="preserve">] </w:t>
+      </w:r>
+    </w:p>
+    <w:p>
+      <w:pPr>
+        <w:jc w:val="center"/>
+        <w:rPr>
+          <w:b/>
+          <w:sz w:val="28"/>
+        </w:rPr>
+      </w:pPr>
+      <w:r>
+        <w:rPr>
+          <w:b/>
+          <w:sz w:val="28"/>
+        </w:rPr>
+        <w:t>[</w:t>
+      </w:r>
+      <w:hyperlink r:id="rId9" w:history="1">
         <w:r>
           <w:rPr>
             <w:rStyle w:val="Hyperlink"/>
             <w:b/>
             <w:sz w:val="28"/>
           </w:rPr>
-          <w:t>Attire</w:t>
+          <w:t>Things</w:t>
         </w:r>
       </w:hyperlink>
       <w:r>
         <w:rPr>
+          <w:rStyle w:val="Hyperlink"/>
+          <w:b/>
+          <w:sz w:val="28"/>
+        </w:rPr>
+        <w:t xml:space="preserve"> to do</w:t>
+      </w:r>
+      <w:r>
+        <w:rPr>
           <w:b/>
           <w:sz w:val="28"/>
         </w:rPr>
         <w:t>]  |  [</w:t>
       </w:r>
-      <w:hyperlink r:id="rId7" w:history="1">
+      <w:hyperlink r:id="rId10" w:history="1">
         <w:r>
           <w:rPr>
             <w:rStyle w:val="Hyperlink"/>
             <w:b/>
             <w:sz w:val="28"/>
           </w:rPr>
-          <w:t>Timeline</w:t>
+          <w:t>Registry</w:t>
         </w:r>
       </w:hyperlink>
       <w:r>
@@ -131,9 +225,26 @@
           <w:b/>
           <w:sz w:val="28"/>
         </w:rPr>
+        <w:t>] |  [</w:t>
+      </w:r>
+      <w:hyperlink r:id="rId11" w:history="1">
+        <w:r>
+          <w:rPr>
+            <w:rStyle w:val="Hyperlink"/>
+            <w:b/>
+            <w:sz w:val="28"/>
+          </w:rPr>
+          <w:t>FAQ</w:t>
+        </w:r>
+      </w:hyperlink>
+      <w:r>
+        <w:rPr>
+          <w:b/>
+          <w:sz w:val="28"/>
+        </w:rPr>
         <w:t>]  |  [</w:t>
       </w:r>
-      <w:hyperlink r:id="rId8" w:history="1">
+      <w:hyperlink r:id="rId12" w:history="1">
         <w:r>
           <w:rPr>
             <w:rStyle w:val="Hyperlink"/>
@@ -189,7 +300,7 @@
                     <pic:cNvPicPr/>
                   </pic:nvPicPr>
                   <pic:blipFill>
-                    <a:blip r:embed="rId9" cstate="print">
+                    <a:blip r:embed="rId13" cstate="print">
                       <a:extLst>
                         <a:ext uri="{28A0092B-C50C-407E-A947-70E740481C1C}">
                           <a14:useLocalDpi xmlns:a14="http://schemas.microsoft.com/office/drawing/2010/main" val="0"/>

</xml_diff>

<commit_message>
update rsvp and FAQ
</commit_message>
<xml_diff>
--- a/en/aboutus.docx
+++ b/en/aboutus.docx
@@ -134,18 +134,8 @@
             <w:b/>
             <w:sz w:val="28"/>
           </w:rPr>
-          <w:t>Travel</w:t>
+          <w:t xml:space="preserve">Travel &amp; </w:t>
         </w:r>
-      </w:hyperlink>
-      <w:r>
-        <w:rPr>
-          <w:rStyle w:val="Hyperlink"/>
-          <w:b/>
-          <w:sz w:val="28"/>
-        </w:rPr>
-        <w:t xml:space="preserve"> &amp; </w:t>
-      </w:r>
-      <w:hyperlink r:id="rId10" w:history="1">
         <w:proofErr w:type="spellStart"/>
         <w:r>
           <w:rPr>
@@ -180,7 +170,7 @@
         </w:rPr>
         <w:t>[</w:t>
       </w:r>
-      <w:hyperlink r:id="rId11" w:history="1">
+      <w:hyperlink r:id="rId10" w:history="1">
         <w:r>
           <w:rPr>
             <w:rStyle w:val="Hyperlink"/>
@@ -205,24 +195,7 @@
         </w:rPr>
         <w:t>]|[</w:t>
       </w:r>
-      <w:hyperlink r:id="rId12" w:history="1">
-        <w:r>
-          <w:rPr>
-            <w:rStyle w:val="Hyperlink"/>
-            <w:b/>
-            <w:sz w:val="28"/>
-          </w:rPr>
-          <w:t>Registry</w:t>
-        </w:r>
-      </w:hyperlink>
-      <w:r>
-        <w:rPr>
-          <w:b/>
-          <w:sz w:val="28"/>
-        </w:rPr>
-        <w:t>]|[</w:t>
-      </w:r>
-      <w:hyperlink r:id="rId13" w:history="1">
+      <w:hyperlink r:id="rId11" w:history="1">
         <w:r>
           <w:rPr>
             <w:rStyle w:val="Hyperlink"/>
@@ -239,7 +212,7 @@
         </w:rPr>
         <w:t>]|[</w:t>
       </w:r>
-      <w:hyperlink r:id="rId14" w:history="1">
+      <w:hyperlink r:id="rId12" w:history="1">
         <w:r>
           <w:rPr>
             <w:rStyle w:val="Hyperlink"/>
@@ -403,21 +376,7 @@
         <w:rPr>
           <w:color w:val="595959" w:themeColor="text1" w:themeTint="A6"/>
         </w:rPr>
-        <w:t xml:space="preserve"> couples coming and going while we were still there drinking, eating, </w:t>
-      </w:r>
-      <w:proofErr w:type="gramStart"/>
-      <w:r>
-        <w:rPr>
-          <w:color w:val="595959" w:themeColor="text1" w:themeTint="A6"/>
-        </w:rPr>
-        <w:t>talking</w:t>
-      </w:r>
-      <w:proofErr w:type="gramEnd"/>
-      <w:r>
-        <w:rPr>
-          <w:color w:val="595959" w:themeColor="text1" w:themeTint="A6"/>
-        </w:rPr>
-        <w:t xml:space="preserve"> and laughing</w:t>
+        <w:t xml:space="preserve"> couples coming and going while we were still there drinking, eating, talking and laughing</w:t>
       </w:r>
       <w:r>
         <w:rPr>
@@ -459,16 +418,8 @@
         <w:rPr>
           <w:color w:val="595959" w:themeColor="text1" w:themeTint="A6"/>
         </w:rPr>
-        <w:t xml:space="preserve">hings kept going so well that we fell in love and here we are today getting married. The pandemic and lockdown gave us a chance to get to know each other </w:t>
-      </w:r>
-      <w:proofErr w:type="gramStart"/>
-      <w:r>
-        <w:rPr>
-          <w:color w:val="595959" w:themeColor="text1" w:themeTint="A6"/>
-        </w:rPr>
-        <w:t>really well</w:t>
-      </w:r>
-      <w:proofErr w:type="gramEnd"/>
+        <w:t>hings kept going so well that we fell in love and here we are today getting married. The pandemic and lockdown gave us a chance to get to know each other really well</w:t>
+      </w:r>
       <w:r>
         <w:rPr>
           <w:color w:val="595959" w:themeColor="text1" w:themeTint="A6"/>
@@ -545,7 +496,7 @@
                     <pic:cNvPicPr/>
                   </pic:nvPicPr>
                   <pic:blipFill>
-                    <a:blip r:embed="rId15">
+                    <a:blip r:embed="rId13">
                       <a:extLst>
                         <a:ext uri="{28A0092B-C50C-407E-A947-70E740481C1C}">
                           <a14:useLocalDpi xmlns:a14="http://schemas.microsoft.com/office/drawing/2010/main" val="0"/>

</xml_diff>

<commit_message>
about us and location
</commit_message>
<xml_diff>
--- a/en/aboutus.docx
+++ b/en/aboutus.docx
@@ -1,7 +1,7 @@
 
 <file path=word/document.xml><?xml version="1.0" encoding="utf-8"?>
 <w:document xmlns:wpc="http://schemas.microsoft.com/office/word/2010/wordprocessingCanvas" xmlns:cx="http://schemas.microsoft.com/office/drawing/2014/chartex" xmlns:cx1="http://schemas.microsoft.com/office/drawing/2015/9/8/chartex" xmlns:cx2="http://schemas.microsoft.com/office/drawing/2015/10/21/chartex" xmlns:cx3="http://schemas.microsoft.com/office/drawing/2016/5/9/chartex" xmlns:cx4="http://schemas.microsoft.com/office/drawing/2016/5/10/chartex" xmlns:cx5="http://schemas.microsoft.com/office/drawing/2016/5/11/chartex" xmlns:cx6="http://schemas.microsoft.com/office/drawing/2016/5/12/chartex" xmlns:cx7="http://schemas.microsoft.com/office/drawing/2016/5/13/chartex" xmlns:cx8="http://schemas.microsoft.com/office/drawing/2016/5/14/chartex" xmlns:mc="http://schemas.openxmlformats.org/markup-compatibility/2006" xmlns:aink="http://schemas.microsoft.com/office/drawing/2016/ink" xmlns:am3d="http://schemas.microsoft.com/office/drawing/2017/model3d" xmlns:o="urn:schemas-microsoft-com:office:office" xmlns:r="http://schemas.openxmlformats.org/officeDocument/2006/relationships" xmlns:m="http://schemas.openxmlformats.org/officeDocument/2006/math" xmlns:v="urn:schemas-microsoft-com:vml" xmlns:wp14="http://schemas.microsoft.com/office/word/2010/wordprocessingDrawing" xmlns:wp="http://schemas.openxmlformats.org/drawingml/2006/wordprocessingDrawing" xmlns:w10="urn:schemas-microsoft-com:office:word" xmlns:w="http://schemas.openxmlformats.org/wordprocessingml/2006/main" xmlns:w14="http://schemas.microsoft.com/office/word/2010/wordml" xmlns:w15="http://schemas.microsoft.com/office/word/2012/wordml" xmlns:w16cex="http://schemas.microsoft.com/office/word/2018/wordml/cex" xmlns:w16cid="http://schemas.microsoft.com/office/word/2016/wordml/cid" xmlns:w16="http://schemas.microsoft.com/office/word/2018/wordml" xmlns:w16sdtdh="http://schemas.microsoft.com/office/word/2020/wordml/sdtdatahash" xmlns:w16se="http://schemas.microsoft.com/office/word/2015/wordml/symex" xmlns:wpg="http://schemas.microsoft.com/office/word/2010/wordprocessingGroup" xmlns:wpi="http://schemas.microsoft.com/office/word/2010/wordprocessingInk" xmlns:wne="http://schemas.microsoft.com/office/word/2006/wordml" xmlns:wps="http://schemas.microsoft.com/office/word/2010/wordprocessingShape" mc:Ignorable="w14 w15 w16se w16cid w16 w16cex w16sdtdh wp14">
-  <w:background w:color="C5E0B3" w:themeColor="accent6" w:themeTint="66"/>
+  <w:background w:color="FFFFFF" w:themeColor="background1"/>
   <w:body>
     <w:p>
       <w:pPr>
@@ -280,6 +280,7 @@
         </w:rPr>
         <w:t>th</w:t>
       </w:r>
+      <w:proofErr w:type="gramStart"/>
       <w:r>
         <w:rPr>
           <w:color w:val="595959" w:themeColor="text1" w:themeTint="A6"/>
@@ -290,7 +291,14 @@
         <w:rPr>
           <w:color w:val="595959" w:themeColor="text1" w:themeTint="A6"/>
         </w:rPr>
-        <w:t xml:space="preserve">2020 </w:t>
+        <w:t>2020</w:t>
+      </w:r>
+      <w:proofErr w:type="gramEnd"/>
+      <w:r>
+        <w:rPr>
+          <w:color w:val="595959" w:themeColor="text1" w:themeTint="A6"/>
+        </w:rPr>
+        <w:t xml:space="preserve"> </w:t>
       </w:r>
       <w:r>
         <w:rPr>
@@ -392,8 +400,16 @@
         <w:rPr>
           <w:color w:val="595959" w:themeColor="text1" w:themeTint="A6"/>
         </w:rPr>
-        <w:t xml:space="preserve"> couples coming and going while we were still there drinking, eating</w:t>
-      </w:r>
+        <w:t xml:space="preserve"> couples coming and going while we were still there drinking, </w:t>
+      </w:r>
+      <w:proofErr w:type="gramStart"/>
+      <w:r>
+        <w:rPr>
+          <w:color w:val="595959" w:themeColor="text1" w:themeTint="A6"/>
+        </w:rPr>
+        <w:t>eating</w:t>
+      </w:r>
+      <w:proofErr w:type="gramEnd"/>
       <w:r>
         <w:rPr>
           <w:color w:val="595959" w:themeColor="text1" w:themeTint="A6"/>
@@ -518,12 +534,11 @@
       <w:r>
         <w:rPr>
           <w:noProof/>
-          <w:color w:val="595959" w:themeColor="text1" w:themeTint="A6"/>
         </w:rPr>
         <w:drawing>
-          <wp:inline distT="0" distB="0" distL="0" distR="0" wp14:anchorId="094246BE" wp14:editId="77894676">
-            <wp:extent cx="7575550" cy="4260850"/>
-            <wp:effectExtent l="0" t="0" r="6350" b="6350"/>
+          <wp:inline distT="0" distB="0" distL="0" distR="0" wp14:anchorId="1D5ACA07" wp14:editId="6A82B64A">
+            <wp:extent cx="8477250" cy="4930147"/>
+            <wp:effectExtent l="0" t="0" r="0" b="3810"/>
             <wp:docPr id="1" name="Picture 1"/>
             <wp:cNvGraphicFramePr>
               <a:graphicFrameLocks xmlns:a="http://schemas.openxmlformats.org/drawingml/2006/main" noChangeAspect="1"/>
@@ -532,17 +547,11 @@
               <a:graphicData uri="http://schemas.openxmlformats.org/drawingml/2006/picture">
                 <pic:pic xmlns:pic="http://schemas.openxmlformats.org/drawingml/2006/picture">
                   <pic:nvPicPr>
-                    <pic:cNvPr id="1" name="Picture 1"/>
+                    <pic:cNvPr id="1" name=""/>
                     <pic:cNvPicPr/>
                   </pic:nvPicPr>
                   <pic:blipFill>
-                    <a:blip r:embed="rId13">
-                      <a:extLst>
-                        <a:ext uri="{28A0092B-C50C-407E-A947-70E740481C1C}">
-                          <a14:useLocalDpi xmlns:a14="http://schemas.microsoft.com/office/drawing/2010/main" val="0"/>
-                        </a:ext>
-                      </a:extLst>
-                    </a:blip>
+                    <a:blip r:embed="rId13"/>
                     <a:stretch>
                       <a:fillRect/>
                     </a:stretch>
@@ -550,7 +559,7 @@
                   <pic:spPr>
                     <a:xfrm>
                       <a:off x="0" y="0"/>
-                      <a:ext cx="7575550" cy="4260850"/>
+                      <a:ext cx="8521781" cy="4956045"/>
                     </a:xfrm>
                     <a:prstGeom prst="rect">
                       <a:avLst/>

</xml_diff>